<commit_message>
prototip usaglasen sa ispravljenim SSU-ovima za timeInterval, statusSudije i prihvatanje registracija
</commit_message>
<xml_diff>
--- a/Faza 2/SSU Kreiranje intervala u kom igrači mogu da menjaju tim.docx
+++ b/Faza 2/SSU Kreiranje intervala u kom igrači mogu da menjaju tim.docx
@@ -2319,69 +2319,104 @@
         </w:rPr>
         <w:t>Datum početka prelaznog roka je manji od današnjeg datuma – vreme isteka regularno nastavlja da teče do datuma kraja prelaznog roka</w:t>
       </w:r>
-    </w:p>
-    <w:p>
-      <w:pPr>
-        <w:ind w:left="576"/>
+      <w:r>
         <w:rPr>
           <w:sz w:val="24"/>
           <w:szCs w:val="24"/>
         </w:rPr>
-      </w:pPr>
-      <w:r>
+        <w:t xml:space="preserve"> – kraj toka.</w:t>
+      </w:r>
+    </w:p>
+    <w:p>
+      <w:pPr>
+        <w:ind w:left="576"/>
         <w:rPr>
           <w:sz w:val="24"/>
           <w:szCs w:val="24"/>
         </w:rPr>
-        <w:t>3.2.Datum kraja prelaznog roka je manji od današnjeg datuma – ne može se kreirati takav interval, administrator dobija poruku</w:t>
-      </w:r>
+      </w:pPr>
       <w:r>
         <w:rPr>
           <w:sz w:val="24"/>
           <w:szCs w:val="24"/>
         </w:rPr>
+        <w:t>3.2.Datum kraja prelaznog roka je manji od današnjeg datuma – ne može se kreirati takav interval, administrator dobija poruku</w:t>
+      </w:r>
+      <w:r>
+        <w:rPr>
+          <w:sz w:val="24"/>
+          <w:szCs w:val="24"/>
+        </w:rPr>
         <w:t xml:space="preserve"> – povratak na korak 2.</w:t>
+      </w:r>
+    </w:p>
+    <w:p>
+      <w:pPr>
+        <w:ind w:left="576"/>
+        <w:rPr>
+          <w:sz w:val="24"/>
+          <w:szCs w:val="24"/>
+        </w:rPr>
+      </w:pPr>
+      <w:r>
+        <w:rPr>
+          <w:sz w:val="24"/>
+          <w:szCs w:val="24"/>
+        </w:rPr>
+        <w:t>3.3.Već je aktivan prelazni rok (vreme isteka je počelo da teče) – može se promeniti samo datum kraja intervala za prelazak igrača (produžiti ili skratiti)</w:t>
+      </w:r>
+      <w:r>
+        <w:rPr>
+          <w:sz w:val="24"/>
+          <w:szCs w:val="24"/>
+        </w:rPr>
+        <w:t xml:space="preserve"> – povratak na korak 3</w:t>
+      </w:r>
+      <w:r>
+        <w:rPr>
+          <w:sz w:val="24"/>
+          <w:szCs w:val="24"/>
+        </w:rPr>
+        <w:t>.</w:t>
+      </w:r>
+    </w:p>
+    <w:p>
+      <w:pPr>
+        <w:ind w:left="576"/>
+        <w:rPr>
+          <w:sz w:val="24"/>
+          <w:szCs w:val="24"/>
+        </w:rPr>
+      </w:pPr>
+      <w:r>
+        <w:rPr>
+          <w:sz w:val="24"/>
+          <w:szCs w:val="24"/>
+        </w:rPr>
+        <w:t>3.4.Datum početka prelaznog roka je veći od današnjeg datuma</w:t>
+      </w:r>
+      <w:r>
+        <w:rPr>
+          <w:sz w:val="24"/>
+          <w:szCs w:val="24"/>
+        </w:rPr>
+        <w:t xml:space="preserve"> – svi dobijaju informaciju o tome kada će biti prelazni rok</w:t>
+      </w:r>
+      <w:r>
+        <w:rPr>
+          <w:sz w:val="24"/>
+          <w:szCs w:val="24"/>
+        </w:rPr>
+        <w:t xml:space="preserve"> – kraj toka</w:t>
       </w:r>
       <w:bookmarkStart w:id="2" w:name="_GoBack"/>
       <w:bookmarkEnd w:id="2"/>
-    </w:p>
-    <w:p>
-      <w:pPr>
-        <w:ind w:left="576"/>
+      <w:r>
         <w:rPr>
           <w:sz w:val="24"/>
           <w:szCs w:val="24"/>
         </w:rPr>
-      </w:pPr>
-      <w:r>
-        <w:rPr>
-          <w:sz w:val="24"/>
-          <w:szCs w:val="24"/>
-        </w:rPr>
-        <w:t>3.3.Već je aktivan prelazni rok (vreme isteka je počelo da teče) – može se promeniti samo datum kraja intervala za prelazak igrača (produžiti ili skratiti).</w:t>
-      </w:r>
-    </w:p>
-    <w:p>
-      <w:pPr>
-        <w:ind w:left="576"/>
-        <w:rPr>
-          <w:sz w:val="24"/>
-          <w:szCs w:val="24"/>
-        </w:rPr>
-      </w:pPr>
-      <w:r>
-        <w:rPr>
-          <w:sz w:val="24"/>
-          <w:szCs w:val="24"/>
-        </w:rPr>
-        <w:t>3.4.Datum početka prelaznog roka je veći od današnjeg datuma</w:t>
-      </w:r>
-      <w:r>
-        <w:rPr>
-          <w:sz w:val="24"/>
-          <w:szCs w:val="24"/>
-        </w:rPr>
-        <w:t xml:space="preserve"> – svi dobijaju informaciju o tome kada će biti prelazni rok.</w:t>
+        <w:t>.</w:t>
       </w:r>
     </w:p>
     <w:p>
@@ -5112,7 +5147,7 @@
 </file>
 
 <file path=customXml/itemProps1.xml><?xml version="1.0" encoding="utf-8"?>
-<ds:datastoreItem xmlns:ds="http://schemas.openxmlformats.org/officeDocument/2006/customXml" ds:itemID="{0FF0547F-1D4E-4433-AFB4-FF71DE8CAE11}">
+<ds:datastoreItem xmlns:ds="http://schemas.openxmlformats.org/officeDocument/2006/customXml" ds:itemID="{2B801FB2-B5ED-4564-91EE-E9B619867604}">
   <ds:schemaRefs>
     <ds:schemaRef ds:uri="http://schemas.openxmlformats.org/officeDocument/2006/bibliography"/>
   </ds:schemaRefs>

</xml_diff>

<commit_message>
ssu uskladjen sa projektom
</commit_message>
<xml_diff>
--- a/Faza 2/SSU Kreiranje intervala u kom igrači mogu da menjaju tim.docx
+++ b/Faza 2/SSU Kreiranje intervala u kom igrači mogu da menjaju tim.docx
@@ -1,6 +1,6 @@
 
 <file path=word/document.xml><?xml version="1.0" encoding="utf-8"?>
-<w:document xmlns:wpc="http://schemas.microsoft.com/office/word/2010/wordprocessingCanvas" xmlns:cx="http://schemas.microsoft.com/office/drawing/2014/chartex" xmlns:cx1="http://schemas.microsoft.com/office/drawing/2015/9/8/chartex" xmlns:cx2="http://schemas.microsoft.com/office/drawing/2015/10/21/chartex" xmlns:cx3="http://schemas.microsoft.com/office/drawing/2016/5/9/chartex" xmlns:cx4="http://schemas.microsoft.com/office/drawing/2016/5/10/chartex" xmlns:cx5="http://schemas.microsoft.com/office/drawing/2016/5/11/chartex" xmlns:cx6="http://schemas.microsoft.com/office/drawing/2016/5/12/chartex" xmlns:cx7="http://schemas.microsoft.com/office/drawing/2016/5/13/chartex" xmlns:cx8="http://schemas.microsoft.com/office/drawing/2016/5/14/chartex" xmlns:mc="http://schemas.openxmlformats.org/markup-compatibility/2006" xmlns:aink="http://schemas.microsoft.com/office/drawing/2016/ink" xmlns:am3d="http://schemas.microsoft.com/office/drawing/2017/model3d" xmlns:o="urn:schemas-microsoft-com:office:office" xmlns:r="http://schemas.openxmlformats.org/officeDocument/2006/relationships" xmlns:m="http://schemas.openxmlformats.org/officeDocument/2006/math" xmlns:v="urn:schemas-microsoft-com:vml" xmlns:wp14="http://schemas.microsoft.com/office/word/2010/wordprocessingDrawing" xmlns:wp="http://schemas.openxmlformats.org/drawingml/2006/wordprocessingDrawing" xmlns:w10="urn:schemas-microsoft-com:office:word" xmlns:w="http://schemas.openxmlformats.org/wordprocessingml/2006/main" xmlns:w14="http://schemas.microsoft.com/office/word/2010/wordml" xmlns:w15="http://schemas.microsoft.com/office/word/2012/wordml" xmlns:w16cid="http://schemas.microsoft.com/office/word/2016/wordml/cid" xmlns:w16se="http://schemas.microsoft.com/office/word/2015/wordml/symex" xmlns:wpg="http://schemas.microsoft.com/office/word/2010/wordprocessingGroup" xmlns:wpi="http://schemas.microsoft.com/office/word/2010/wordprocessingInk" xmlns:wne="http://schemas.microsoft.com/office/word/2006/wordml" xmlns:wps="http://schemas.microsoft.com/office/word/2010/wordprocessingShape" mc:Ignorable="w14 w15 w16se w16cid wp14">
+<w:document xmlns:wpc="http://schemas.microsoft.com/office/word/2010/wordprocessingCanvas" xmlns:cx="http://schemas.microsoft.com/office/drawing/2014/chartex" xmlns:cx1="http://schemas.microsoft.com/office/drawing/2015/9/8/chartex" xmlns:cx2="http://schemas.microsoft.com/office/drawing/2015/10/21/chartex" xmlns:cx3="http://schemas.microsoft.com/office/drawing/2016/5/9/chartex" xmlns:cx4="http://schemas.microsoft.com/office/drawing/2016/5/10/chartex" xmlns:cx5="http://schemas.microsoft.com/office/drawing/2016/5/11/chartex" xmlns:cx6="http://schemas.microsoft.com/office/drawing/2016/5/12/chartex" xmlns:cx7="http://schemas.microsoft.com/office/drawing/2016/5/13/chartex" xmlns:cx8="http://schemas.microsoft.com/office/drawing/2016/5/14/chartex" xmlns:mc="http://schemas.openxmlformats.org/markup-compatibility/2006" xmlns:aink="http://schemas.microsoft.com/office/drawing/2016/ink" xmlns:am3d="http://schemas.microsoft.com/office/drawing/2017/model3d" xmlns:o="urn:schemas-microsoft-com:office:office" xmlns:r="http://schemas.openxmlformats.org/officeDocument/2006/relationships" xmlns:m="http://schemas.openxmlformats.org/officeDocument/2006/math" xmlns:v="urn:schemas-microsoft-com:vml" xmlns:wp14="http://schemas.microsoft.com/office/word/2010/wordprocessingDrawing" xmlns:wp="http://schemas.openxmlformats.org/drawingml/2006/wordprocessingDrawing" xmlns:w10="urn:schemas-microsoft-com:office:word" xmlns:w="http://schemas.openxmlformats.org/wordprocessingml/2006/main" xmlns:w14="http://schemas.microsoft.com/office/word/2010/wordml" xmlns:w15="http://schemas.microsoft.com/office/word/2012/wordml" xmlns:w16cex="http://schemas.microsoft.com/office/word/2018/wordml/cex" xmlns:w16cid="http://schemas.microsoft.com/office/word/2016/wordml/cid" xmlns:w16="http://schemas.microsoft.com/office/word/2018/wordml" xmlns:w16se="http://schemas.microsoft.com/office/word/2015/wordml/symex" xmlns:wpg="http://schemas.microsoft.com/office/word/2010/wordprocessingGroup" xmlns:wpi="http://schemas.microsoft.com/office/word/2010/wordprocessingInk" xmlns:wne="http://schemas.microsoft.com/office/word/2006/wordml" xmlns:wps="http://schemas.microsoft.com/office/word/2010/wordprocessingShape" mc:Ignorable="w14 w15 w16se w16cid w16 w16cex wp14">
   <w:body>
     <w:p>
       <w:pPr>
@@ -2299,7 +2299,11 @@
     </w:p>
     <w:p>
       <w:pPr>
-        <w:ind w:left="576"/>
+        <w:pStyle w:val="ListParagraph"/>
+        <w:numPr>
+          <w:ilvl w:val="0"/>
+          <w:numId w:val="9"/>
+        </w:numPr>
         <w:rPr>
           <w:sz w:val="24"/>
           <w:szCs w:val="24"/>
@@ -2310,113 +2314,58 @@
           <w:sz w:val="24"/>
           <w:szCs w:val="24"/>
         </w:rPr>
-        <w:t>3.1.</w:t>
+        <w:t>Datumi se ubacuju u listu datuma koji obele</w:t>
       </w:r>
       <w:r>
         <w:rPr>
           <w:sz w:val="24"/>
           <w:szCs w:val="24"/>
-        </w:rPr>
-        <w:t>Datum početka prelaznog roka je manji od današnjeg datuma – vreme isteka regularno nastavlja da teče do datuma kraja prelaznog roka</w:t>
-      </w:r>
-      <w:r>
+          <w:lang w:val="sr-Latn-RS"/>
+        </w:rPr>
+        <w:t>žavaju početak i kraj prelaznog roka.</w:t>
+      </w:r>
+    </w:p>
+    <w:p>
+      <w:pPr>
+        <w:ind w:left="576"/>
         <w:rPr>
           <w:sz w:val="24"/>
           <w:szCs w:val="24"/>
-        </w:rPr>
-        <w:t xml:space="preserve"> – kraj toka.</w:t>
-      </w:r>
-    </w:p>
-    <w:p>
-      <w:pPr>
-        <w:ind w:left="576"/>
+          <w:lang w:val="sr-Latn-RS"/>
+        </w:rPr>
+      </w:pPr>
+      <w:r>
         <w:rPr>
           <w:sz w:val="24"/>
           <w:szCs w:val="24"/>
-        </w:rPr>
-      </w:pPr>
-      <w:r>
+          <w:lang w:val="sr-Latn-RS"/>
+        </w:rPr>
+        <w:t>5.1. Ukoliko današnji datum pripada opsegu intervala prelaznog roka, prelazni rok je aktivan.</w:t>
+      </w:r>
+    </w:p>
+    <w:p>
+      <w:pPr>
+        <w:ind w:left="576"/>
         <w:rPr>
           <w:sz w:val="24"/>
           <w:szCs w:val="24"/>
         </w:rPr>
-        <w:t>3.2.Datum kraja prelaznog roka je manji od današnjeg datuma – ne može se kreirati takav interval, administrator dobija poruku</w:t>
-      </w:r>
+      </w:pPr>
       <w:r>
         <w:rPr>
           <w:sz w:val="24"/>
           <w:szCs w:val="24"/>
-        </w:rPr>
-        <w:t xml:space="preserve"> – povratak na korak 2.</w:t>
-      </w:r>
-    </w:p>
-    <w:p>
-      <w:pPr>
-        <w:ind w:left="576"/>
+          <w:lang w:val="sr-Latn-RS"/>
+        </w:rPr>
+        <w:t>5.2. Ukoliko današnji datum ne pripada opsegu intervala prelaznog roka, prelazni rok je nevažeći.</w:t>
+      </w:r>
+      <w:r>
         <w:rPr>
           <w:sz w:val="24"/>
           <w:szCs w:val="24"/>
-        </w:rPr>
-      </w:pPr>
-      <w:r>
-        <w:rPr>
-          <w:sz w:val="24"/>
-          <w:szCs w:val="24"/>
-        </w:rPr>
-        <w:t>3.3.Već je aktivan prelazni rok (vreme isteka je počelo da teče) – može se promeniti samo datum kraja intervala za prelazak igrača (produžiti ili skratiti)</w:t>
-      </w:r>
-      <w:r>
-        <w:rPr>
-          <w:sz w:val="24"/>
-          <w:szCs w:val="24"/>
-        </w:rPr>
-        <w:t xml:space="preserve"> – povratak na korak 3</w:t>
-      </w:r>
-      <w:r>
-        <w:rPr>
-          <w:sz w:val="24"/>
-          <w:szCs w:val="24"/>
-        </w:rPr>
-        <w:t>.</w:t>
-      </w:r>
-    </w:p>
-    <w:p>
-      <w:pPr>
-        <w:ind w:left="576"/>
-        <w:rPr>
-          <w:sz w:val="24"/>
-          <w:szCs w:val="24"/>
-        </w:rPr>
-      </w:pPr>
-      <w:r>
-        <w:rPr>
-          <w:sz w:val="24"/>
-          <w:szCs w:val="24"/>
-        </w:rPr>
-        <w:t>3.4.Datum početka prelaznog roka je veći od današnjeg datuma</w:t>
-      </w:r>
-      <w:r>
-        <w:rPr>
-          <w:sz w:val="24"/>
-          <w:szCs w:val="24"/>
-        </w:rPr>
-        <w:t xml:space="preserve"> – svi dobijaju informaciju o tome kada će biti prelazni rok</w:t>
-      </w:r>
-      <w:r>
-        <w:rPr>
-          <w:sz w:val="24"/>
-          <w:szCs w:val="24"/>
-        </w:rPr>
-        <w:t xml:space="preserve"> – kraj toka</w:t>
-      </w:r>
-      <w:bookmarkStart w:id="2" w:name="_GoBack"/>
-      <w:bookmarkEnd w:id="2"/>
-      <w:r>
-        <w:rPr>
-          <w:sz w:val="24"/>
-          <w:szCs w:val="24"/>
-        </w:rPr>
-        <w:t>.</w:t>
+          <w:lang w:val="sr-Latn-RS"/>
+        </w:rPr>
+        <w:t xml:space="preserve"> </w:t>
       </w:r>
     </w:p>
     <w:p>
@@ -2505,7 +2454,7 @@
 </file>
 
 <file path=word/endnotes.xml><?xml version="1.0" encoding="utf-8"?>
-<w:endnotes xmlns:wpc="http://schemas.microsoft.com/office/word/2010/wordprocessingCanvas" xmlns:cx="http://schemas.microsoft.com/office/drawing/2014/chartex" xmlns:cx1="http://schemas.microsoft.com/office/drawing/2015/9/8/chartex" xmlns:cx2="http://schemas.microsoft.com/office/drawing/2015/10/21/chartex" xmlns:cx3="http://schemas.microsoft.com/office/drawing/2016/5/9/chartex" xmlns:cx4="http://schemas.microsoft.com/office/drawing/2016/5/10/chartex" xmlns:cx5="http://schemas.microsoft.com/office/drawing/2016/5/11/chartex" xmlns:cx6="http://schemas.microsoft.com/office/drawing/2016/5/12/chartex" xmlns:cx7="http://schemas.microsoft.com/office/drawing/2016/5/13/chartex" xmlns:cx8="http://schemas.microsoft.com/office/drawing/2016/5/14/chartex" xmlns:mc="http://schemas.openxmlformats.org/markup-compatibility/2006" xmlns:aink="http://schemas.microsoft.com/office/drawing/2016/ink" xmlns:am3d="http://schemas.microsoft.com/office/drawing/2017/model3d" xmlns:o="urn:schemas-microsoft-com:office:office" xmlns:r="http://schemas.openxmlformats.org/officeDocument/2006/relationships" xmlns:m="http://schemas.openxmlformats.org/officeDocument/2006/math" xmlns:v="urn:schemas-microsoft-com:vml" xmlns:wp14="http://schemas.microsoft.com/office/word/2010/wordprocessingDrawing" xmlns:wp="http://schemas.openxmlformats.org/drawingml/2006/wordprocessingDrawing" xmlns:w10="urn:schemas-microsoft-com:office:word" xmlns:w="http://schemas.openxmlformats.org/wordprocessingml/2006/main" xmlns:w14="http://schemas.microsoft.com/office/word/2010/wordml" xmlns:w15="http://schemas.microsoft.com/office/word/2012/wordml" xmlns:w16cid="http://schemas.microsoft.com/office/word/2016/wordml/cid" xmlns:w16se="http://schemas.microsoft.com/office/word/2015/wordml/symex" xmlns:wpg="http://schemas.microsoft.com/office/word/2010/wordprocessingGroup" xmlns:wpi="http://schemas.microsoft.com/office/word/2010/wordprocessingInk" xmlns:wne="http://schemas.microsoft.com/office/word/2006/wordml" xmlns:wps="http://schemas.microsoft.com/office/word/2010/wordprocessingShape" mc:Ignorable="w14 w15 w16se w16cid wp14">
+<w:endnotes xmlns:wpc="http://schemas.microsoft.com/office/word/2010/wordprocessingCanvas" xmlns:cx="http://schemas.microsoft.com/office/drawing/2014/chartex" xmlns:cx1="http://schemas.microsoft.com/office/drawing/2015/9/8/chartex" xmlns:cx2="http://schemas.microsoft.com/office/drawing/2015/10/21/chartex" xmlns:cx3="http://schemas.microsoft.com/office/drawing/2016/5/9/chartex" xmlns:cx4="http://schemas.microsoft.com/office/drawing/2016/5/10/chartex" xmlns:cx5="http://schemas.microsoft.com/office/drawing/2016/5/11/chartex" xmlns:cx6="http://schemas.microsoft.com/office/drawing/2016/5/12/chartex" xmlns:cx7="http://schemas.microsoft.com/office/drawing/2016/5/13/chartex" xmlns:cx8="http://schemas.microsoft.com/office/drawing/2016/5/14/chartex" xmlns:mc="http://schemas.openxmlformats.org/markup-compatibility/2006" xmlns:aink="http://schemas.microsoft.com/office/drawing/2016/ink" xmlns:am3d="http://schemas.microsoft.com/office/drawing/2017/model3d" xmlns:o="urn:schemas-microsoft-com:office:office" xmlns:r="http://schemas.openxmlformats.org/officeDocument/2006/relationships" xmlns:m="http://schemas.openxmlformats.org/officeDocument/2006/math" xmlns:v="urn:schemas-microsoft-com:vml" xmlns:wp14="http://schemas.microsoft.com/office/word/2010/wordprocessingDrawing" xmlns:wp="http://schemas.openxmlformats.org/drawingml/2006/wordprocessingDrawing" xmlns:w10="urn:schemas-microsoft-com:office:word" xmlns:w="http://schemas.openxmlformats.org/wordprocessingml/2006/main" xmlns:w14="http://schemas.microsoft.com/office/word/2010/wordml" xmlns:w15="http://schemas.microsoft.com/office/word/2012/wordml" xmlns:w16cex="http://schemas.microsoft.com/office/word/2018/wordml/cex" xmlns:w16cid="http://schemas.microsoft.com/office/word/2016/wordml/cid" xmlns:w16="http://schemas.microsoft.com/office/word/2018/wordml" xmlns:w16se="http://schemas.microsoft.com/office/word/2015/wordml/symex" xmlns:wpg="http://schemas.microsoft.com/office/word/2010/wordprocessingGroup" xmlns:wpi="http://schemas.microsoft.com/office/word/2010/wordprocessingInk" xmlns:wne="http://schemas.microsoft.com/office/word/2006/wordml" xmlns:wps="http://schemas.microsoft.com/office/word/2010/wordprocessingShape" mc:Ignorable="w14 w15 w16se w16cid w16 w16cex wp14">
   <w:endnote w:type="separator" w:id="-1">
     <w:p>
       <w:pPr>
@@ -2530,7 +2479,7 @@
 </file>
 
 <file path=word/footer1.xml><?xml version="1.0" encoding="utf-8"?>
-<w:ftr xmlns:wpc="http://schemas.microsoft.com/office/word/2010/wordprocessingCanvas" xmlns:cx="http://schemas.microsoft.com/office/drawing/2014/chartex" xmlns:cx1="http://schemas.microsoft.com/office/drawing/2015/9/8/chartex" xmlns:cx2="http://schemas.microsoft.com/office/drawing/2015/10/21/chartex" xmlns:cx3="http://schemas.microsoft.com/office/drawing/2016/5/9/chartex" xmlns:cx4="http://schemas.microsoft.com/office/drawing/2016/5/10/chartex" xmlns:cx5="http://schemas.microsoft.com/office/drawing/2016/5/11/chartex" xmlns:cx6="http://schemas.microsoft.com/office/drawing/2016/5/12/chartex" xmlns:cx7="http://schemas.microsoft.com/office/drawing/2016/5/13/chartex" xmlns:cx8="http://schemas.microsoft.com/office/drawing/2016/5/14/chartex" xmlns:mc="http://schemas.openxmlformats.org/markup-compatibility/2006" xmlns:aink="http://schemas.microsoft.com/office/drawing/2016/ink" xmlns:am3d="http://schemas.microsoft.com/office/drawing/2017/model3d" xmlns:o="urn:schemas-microsoft-com:office:office" xmlns:r="http://schemas.openxmlformats.org/officeDocument/2006/relationships" xmlns:m="http://schemas.openxmlformats.org/officeDocument/2006/math" xmlns:v="urn:schemas-microsoft-com:vml" xmlns:wp14="http://schemas.microsoft.com/office/word/2010/wordprocessingDrawing" xmlns:wp="http://schemas.openxmlformats.org/drawingml/2006/wordprocessingDrawing" xmlns:w10="urn:schemas-microsoft-com:office:word" xmlns:w="http://schemas.openxmlformats.org/wordprocessingml/2006/main" xmlns:w14="http://schemas.microsoft.com/office/word/2010/wordml" xmlns:w15="http://schemas.microsoft.com/office/word/2012/wordml" xmlns:w16cid="http://schemas.microsoft.com/office/word/2016/wordml/cid" xmlns:w16se="http://schemas.microsoft.com/office/word/2015/wordml/symex" xmlns:wpg="http://schemas.microsoft.com/office/word/2010/wordprocessingGroup" xmlns:wpi="http://schemas.microsoft.com/office/word/2010/wordprocessingInk" xmlns:wne="http://schemas.microsoft.com/office/word/2006/wordml" xmlns:wps="http://schemas.microsoft.com/office/word/2010/wordprocessingShape" mc:Ignorable="w14 w15 w16se w16cid wp14">
+<w:ftr xmlns:wpc="http://schemas.microsoft.com/office/word/2010/wordprocessingCanvas" xmlns:cx="http://schemas.microsoft.com/office/drawing/2014/chartex" xmlns:cx1="http://schemas.microsoft.com/office/drawing/2015/9/8/chartex" xmlns:cx2="http://schemas.microsoft.com/office/drawing/2015/10/21/chartex" xmlns:cx3="http://schemas.microsoft.com/office/drawing/2016/5/9/chartex" xmlns:cx4="http://schemas.microsoft.com/office/drawing/2016/5/10/chartex" xmlns:cx5="http://schemas.microsoft.com/office/drawing/2016/5/11/chartex" xmlns:cx6="http://schemas.microsoft.com/office/drawing/2016/5/12/chartex" xmlns:cx7="http://schemas.microsoft.com/office/drawing/2016/5/13/chartex" xmlns:cx8="http://schemas.microsoft.com/office/drawing/2016/5/14/chartex" xmlns:mc="http://schemas.openxmlformats.org/markup-compatibility/2006" xmlns:aink="http://schemas.microsoft.com/office/drawing/2016/ink" xmlns:am3d="http://schemas.microsoft.com/office/drawing/2017/model3d" xmlns:o="urn:schemas-microsoft-com:office:office" xmlns:r="http://schemas.openxmlformats.org/officeDocument/2006/relationships" xmlns:m="http://schemas.openxmlformats.org/officeDocument/2006/math" xmlns:v="urn:schemas-microsoft-com:vml" xmlns:wp14="http://schemas.microsoft.com/office/word/2010/wordprocessingDrawing" xmlns:wp="http://schemas.openxmlformats.org/drawingml/2006/wordprocessingDrawing" xmlns:w10="urn:schemas-microsoft-com:office:word" xmlns:w="http://schemas.openxmlformats.org/wordprocessingml/2006/main" xmlns:w14="http://schemas.microsoft.com/office/word/2010/wordml" xmlns:w15="http://schemas.microsoft.com/office/word/2012/wordml" xmlns:w16cex="http://schemas.microsoft.com/office/word/2018/wordml/cex" xmlns:w16cid="http://schemas.microsoft.com/office/word/2016/wordml/cid" xmlns:w16="http://schemas.microsoft.com/office/word/2018/wordml" xmlns:w16se="http://schemas.microsoft.com/office/word/2015/wordml/symex" xmlns:wpg="http://schemas.microsoft.com/office/word/2010/wordprocessingGroup" xmlns:wpi="http://schemas.microsoft.com/office/word/2010/wordprocessingInk" xmlns:wne="http://schemas.microsoft.com/office/word/2006/wordml" xmlns:wps="http://schemas.microsoft.com/office/word/2010/wordprocessingShape" mc:Ignorable="w14 w15 w16se w16cid w16 w16cex wp14">
   <w:sdt>
     <w:sdtPr>
       <w:id w:val="-1441145975"/>
@@ -2583,7 +2532,7 @@
 </file>
 
 <file path=word/footnotes.xml><?xml version="1.0" encoding="utf-8"?>
-<w:footnotes xmlns:wpc="http://schemas.microsoft.com/office/word/2010/wordprocessingCanvas" xmlns:cx="http://schemas.microsoft.com/office/drawing/2014/chartex" xmlns:cx1="http://schemas.microsoft.com/office/drawing/2015/9/8/chartex" xmlns:cx2="http://schemas.microsoft.com/office/drawing/2015/10/21/chartex" xmlns:cx3="http://schemas.microsoft.com/office/drawing/2016/5/9/chartex" xmlns:cx4="http://schemas.microsoft.com/office/drawing/2016/5/10/chartex" xmlns:cx5="http://schemas.microsoft.com/office/drawing/2016/5/11/chartex" xmlns:cx6="http://schemas.microsoft.com/office/drawing/2016/5/12/chartex" xmlns:cx7="http://schemas.microsoft.com/office/drawing/2016/5/13/chartex" xmlns:cx8="http://schemas.microsoft.com/office/drawing/2016/5/14/chartex" xmlns:mc="http://schemas.openxmlformats.org/markup-compatibility/2006" xmlns:aink="http://schemas.microsoft.com/office/drawing/2016/ink" xmlns:am3d="http://schemas.microsoft.com/office/drawing/2017/model3d" xmlns:o="urn:schemas-microsoft-com:office:office" xmlns:r="http://schemas.openxmlformats.org/officeDocument/2006/relationships" xmlns:m="http://schemas.openxmlformats.org/officeDocument/2006/math" xmlns:v="urn:schemas-microsoft-com:vml" xmlns:wp14="http://schemas.microsoft.com/office/word/2010/wordprocessingDrawing" xmlns:wp="http://schemas.openxmlformats.org/drawingml/2006/wordprocessingDrawing" xmlns:w10="urn:schemas-microsoft-com:office:word" xmlns:w="http://schemas.openxmlformats.org/wordprocessingml/2006/main" xmlns:w14="http://schemas.microsoft.com/office/word/2010/wordml" xmlns:w15="http://schemas.microsoft.com/office/word/2012/wordml" xmlns:w16cid="http://schemas.microsoft.com/office/word/2016/wordml/cid" xmlns:w16se="http://schemas.microsoft.com/office/word/2015/wordml/symex" xmlns:wpg="http://schemas.microsoft.com/office/word/2010/wordprocessingGroup" xmlns:wpi="http://schemas.microsoft.com/office/word/2010/wordprocessingInk" xmlns:wne="http://schemas.microsoft.com/office/word/2006/wordml" xmlns:wps="http://schemas.microsoft.com/office/word/2010/wordprocessingShape" mc:Ignorable="w14 w15 w16se w16cid wp14">
+<w:footnotes xmlns:wpc="http://schemas.microsoft.com/office/word/2010/wordprocessingCanvas" xmlns:cx="http://schemas.microsoft.com/office/drawing/2014/chartex" xmlns:cx1="http://schemas.microsoft.com/office/drawing/2015/9/8/chartex" xmlns:cx2="http://schemas.microsoft.com/office/drawing/2015/10/21/chartex" xmlns:cx3="http://schemas.microsoft.com/office/drawing/2016/5/9/chartex" xmlns:cx4="http://schemas.microsoft.com/office/drawing/2016/5/10/chartex" xmlns:cx5="http://schemas.microsoft.com/office/drawing/2016/5/11/chartex" xmlns:cx6="http://schemas.microsoft.com/office/drawing/2016/5/12/chartex" xmlns:cx7="http://schemas.microsoft.com/office/drawing/2016/5/13/chartex" xmlns:cx8="http://schemas.microsoft.com/office/drawing/2016/5/14/chartex" xmlns:mc="http://schemas.openxmlformats.org/markup-compatibility/2006" xmlns:aink="http://schemas.microsoft.com/office/drawing/2016/ink" xmlns:am3d="http://schemas.microsoft.com/office/drawing/2017/model3d" xmlns:o="urn:schemas-microsoft-com:office:office" xmlns:r="http://schemas.openxmlformats.org/officeDocument/2006/relationships" xmlns:m="http://schemas.openxmlformats.org/officeDocument/2006/math" xmlns:v="urn:schemas-microsoft-com:vml" xmlns:wp14="http://schemas.microsoft.com/office/word/2010/wordprocessingDrawing" xmlns:wp="http://schemas.openxmlformats.org/drawingml/2006/wordprocessingDrawing" xmlns:w10="urn:schemas-microsoft-com:office:word" xmlns:w="http://schemas.openxmlformats.org/wordprocessingml/2006/main" xmlns:w14="http://schemas.microsoft.com/office/word/2010/wordml" xmlns:w15="http://schemas.microsoft.com/office/word/2012/wordml" xmlns:w16cex="http://schemas.microsoft.com/office/word/2018/wordml/cex" xmlns:w16cid="http://schemas.microsoft.com/office/word/2016/wordml/cid" xmlns:w16="http://schemas.microsoft.com/office/word/2018/wordml" xmlns:w16se="http://schemas.microsoft.com/office/word/2015/wordml/symex" xmlns:wpg="http://schemas.microsoft.com/office/word/2010/wordprocessingGroup" xmlns:wpi="http://schemas.microsoft.com/office/word/2010/wordprocessingInk" xmlns:wne="http://schemas.microsoft.com/office/word/2006/wordml" xmlns:wps="http://schemas.microsoft.com/office/word/2010/wordprocessingShape" mc:Ignorable="w14 w15 w16se w16cid w16 w16cex wp14">
   <w:footnote w:type="separator" w:id="-1">
     <w:p>
       <w:pPr>
@@ -2608,7 +2557,7 @@
 </file>
 
 <file path=word/header1.xml><?xml version="1.0" encoding="utf-8"?>
-<w:hdr xmlns:wpc="http://schemas.microsoft.com/office/word/2010/wordprocessingCanvas" xmlns:cx="http://schemas.microsoft.com/office/drawing/2014/chartex" xmlns:cx1="http://schemas.microsoft.com/office/drawing/2015/9/8/chartex" xmlns:cx2="http://schemas.microsoft.com/office/drawing/2015/10/21/chartex" xmlns:cx3="http://schemas.microsoft.com/office/drawing/2016/5/9/chartex" xmlns:cx4="http://schemas.microsoft.com/office/drawing/2016/5/10/chartex" xmlns:cx5="http://schemas.microsoft.com/office/drawing/2016/5/11/chartex" xmlns:cx6="http://schemas.microsoft.com/office/drawing/2016/5/12/chartex" xmlns:cx7="http://schemas.microsoft.com/office/drawing/2016/5/13/chartex" xmlns:cx8="http://schemas.microsoft.com/office/drawing/2016/5/14/chartex" xmlns:mc="http://schemas.openxmlformats.org/markup-compatibility/2006" xmlns:aink="http://schemas.microsoft.com/office/drawing/2016/ink" xmlns:am3d="http://schemas.microsoft.com/office/drawing/2017/model3d" xmlns:o="urn:schemas-microsoft-com:office:office" xmlns:r="http://schemas.openxmlformats.org/officeDocument/2006/relationships" xmlns:m="http://schemas.openxmlformats.org/officeDocument/2006/math" xmlns:v="urn:schemas-microsoft-com:vml" xmlns:wp14="http://schemas.microsoft.com/office/word/2010/wordprocessingDrawing" xmlns:wp="http://schemas.openxmlformats.org/drawingml/2006/wordprocessingDrawing" xmlns:w10="urn:schemas-microsoft-com:office:word" xmlns:w="http://schemas.openxmlformats.org/wordprocessingml/2006/main" xmlns:w14="http://schemas.microsoft.com/office/word/2010/wordml" xmlns:w15="http://schemas.microsoft.com/office/word/2012/wordml" xmlns:w16cid="http://schemas.microsoft.com/office/word/2016/wordml/cid" xmlns:w16se="http://schemas.microsoft.com/office/word/2015/wordml/symex" xmlns:wpg="http://schemas.microsoft.com/office/word/2010/wordprocessingGroup" xmlns:wpi="http://schemas.microsoft.com/office/word/2010/wordprocessingInk" xmlns:wne="http://schemas.microsoft.com/office/word/2006/wordml" xmlns:wps="http://schemas.microsoft.com/office/word/2010/wordprocessingShape" mc:Ignorable="w14 w15 w16se w16cid wp14">
+<w:hdr xmlns:wpc="http://schemas.microsoft.com/office/word/2010/wordprocessingCanvas" xmlns:cx="http://schemas.microsoft.com/office/drawing/2014/chartex" xmlns:cx1="http://schemas.microsoft.com/office/drawing/2015/9/8/chartex" xmlns:cx2="http://schemas.microsoft.com/office/drawing/2015/10/21/chartex" xmlns:cx3="http://schemas.microsoft.com/office/drawing/2016/5/9/chartex" xmlns:cx4="http://schemas.microsoft.com/office/drawing/2016/5/10/chartex" xmlns:cx5="http://schemas.microsoft.com/office/drawing/2016/5/11/chartex" xmlns:cx6="http://schemas.microsoft.com/office/drawing/2016/5/12/chartex" xmlns:cx7="http://schemas.microsoft.com/office/drawing/2016/5/13/chartex" xmlns:cx8="http://schemas.microsoft.com/office/drawing/2016/5/14/chartex" xmlns:mc="http://schemas.openxmlformats.org/markup-compatibility/2006" xmlns:aink="http://schemas.microsoft.com/office/drawing/2016/ink" xmlns:am3d="http://schemas.microsoft.com/office/drawing/2017/model3d" xmlns:o="urn:schemas-microsoft-com:office:office" xmlns:r="http://schemas.openxmlformats.org/officeDocument/2006/relationships" xmlns:m="http://schemas.openxmlformats.org/officeDocument/2006/math" xmlns:v="urn:schemas-microsoft-com:vml" xmlns:wp14="http://schemas.microsoft.com/office/word/2010/wordprocessingDrawing" xmlns:wp="http://schemas.openxmlformats.org/drawingml/2006/wordprocessingDrawing" xmlns:w10="urn:schemas-microsoft-com:office:word" xmlns:w="http://schemas.openxmlformats.org/wordprocessingml/2006/main" xmlns:w14="http://schemas.microsoft.com/office/word/2010/wordml" xmlns:w15="http://schemas.microsoft.com/office/word/2012/wordml" xmlns:w16cex="http://schemas.microsoft.com/office/word/2018/wordml/cex" xmlns:w16cid="http://schemas.microsoft.com/office/word/2016/wordml/cid" xmlns:w16="http://schemas.microsoft.com/office/word/2018/wordml" xmlns:w16se="http://schemas.microsoft.com/office/word/2015/wordml/symex" xmlns:wpg="http://schemas.microsoft.com/office/word/2010/wordprocessingGroup" xmlns:wpi="http://schemas.microsoft.com/office/word/2010/wordprocessingInk" xmlns:wne="http://schemas.microsoft.com/office/word/2006/wordml" xmlns:wps="http://schemas.microsoft.com/office/word/2010/wordprocessingShape" mc:Ignorable="w14 w15 w16se w16cid w16 w16cex wp14">
   <w:p>
     <w:pPr>
       <w:pStyle w:val="Header"/>
@@ -2627,7 +2576,7 @@
 </file>
 
 <file path=word/numbering.xml><?xml version="1.0" encoding="utf-8"?>
-<w:numbering xmlns:wpc="http://schemas.microsoft.com/office/word/2010/wordprocessingCanvas" xmlns:cx="http://schemas.microsoft.com/office/drawing/2014/chartex" xmlns:cx1="http://schemas.microsoft.com/office/drawing/2015/9/8/chartex" xmlns:cx2="http://schemas.microsoft.com/office/drawing/2015/10/21/chartex" xmlns:cx3="http://schemas.microsoft.com/office/drawing/2016/5/9/chartex" xmlns:cx4="http://schemas.microsoft.com/office/drawing/2016/5/10/chartex" xmlns:cx5="http://schemas.microsoft.com/office/drawing/2016/5/11/chartex" xmlns:cx6="http://schemas.microsoft.com/office/drawing/2016/5/12/chartex" xmlns:cx7="http://schemas.microsoft.com/office/drawing/2016/5/13/chartex" xmlns:cx8="http://schemas.microsoft.com/office/drawing/2016/5/14/chartex" xmlns:mc="http://schemas.openxmlformats.org/markup-compatibility/2006" xmlns:aink="http://schemas.microsoft.com/office/drawing/2016/ink" xmlns:am3d="http://schemas.microsoft.com/office/drawing/2017/model3d" xmlns:o="urn:schemas-microsoft-com:office:office" xmlns:r="http://schemas.openxmlformats.org/officeDocument/2006/relationships" xmlns:m="http://schemas.openxmlformats.org/officeDocument/2006/math" xmlns:v="urn:schemas-microsoft-com:vml" xmlns:wp14="http://schemas.microsoft.com/office/word/2010/wordprocessingDrawing" xmlns:wp="http://schemas.openxmlformats.org/drawingml/2006/wordprocessingDrawing" xmlns:w10="urn:schemas-microsoft-com:office:word" xmlns:w="http://schemas.openxmlformats.org/wordprocessingml/2006/main" xmlns:w14="http://schemas.microsoft.com/office/word/2010/wordml" xmlns:w15="http://schemas.microsoft.com/office/word/2012/wordml" xmlns:w16cid="http://schemas.microsoft.com/office/word/2016/wordml/cid" xmlns:w16se="http://schemas.microsoft.com/office/word/2015/wordml/symex" xmlns:wpg="http://schemas.microsoft.com/office/word/2010/wordprocessingGroup" xmlns:wpi="http://schemas.microsoft.com/office/word/2010/wordprocessingInk" xmlns:wne="http://schemas.microsoft.com/office/word/2006/wordml" xmlns:wps="http://schemas.microsoft.com/office/word/2010/wordprocessingShape" mc:Ignorable="w14 w15 w16se w16cid wp14">
+<w:numbering xmlns:wpc="http://schemas.microsoft.com/office/word/2010/wordprocessingCanvas" xmlns:cx="http://schemas.microsoft.com/office/drawing/2014/chartex" xmlns:cx1="http://schemas.microsoft.com/office/drawing/2015/9/8/chartex" xmlns:cx2="http://schemas.microsoft.com/office/drawing/2015/10/21/chartex" xmlns:cx3="http://schemas.microsoft.com/office/drawing/2016/5/9/chartex" xmlns:cx4="http://schemas.microsoft.com/office/drawing/2016/5/10/chartex" xmlns:cx5="http://schemas.microsoft.com/office/drawing/2016/5/11/chartex" xmlns:cx6="http://schemas.microsoft.com/office/drawing/2016/5/12/chartex" xmlns:cx7="http://schemas.microsoft.com/office/drawing/2016/5/13/chartex" xmlns:cx8="http://schemas.microsoft.com/office/drawing/2016/5/14/chartex" xmlns:mc="http://schemas.openxmlformats.org/markup-compatibility/2006" xmlns:aink="http://schemas.microsoft.com/office/drawing/2016/ink" xmlns:am3d="http://schemas.microsoft.com/office/drawing/2017/model3d" xmlns:o="urn:schemas-microsoft-com:office:office" xmlns:r="http://schemas.openxmlformats.org/officeDocument/2006/relationships" xmlns:m="http://schemas.openxmlformats.org/officeDocument/2006/math" xmlns:v="urn:schemas-microsoft-com:vml" xmlns:wp14="http://schemas.microsoft.com/office/word/2010/wordprocessingDrawing" xmlns:wp="http://schemas.openxmlformats.org/drawingml/2006/wordprocessingDrawing" xmlns:w10="urn:schemas-microsoft-com:office:word" xmlns:w="http://schemas.openxmlformats.org/wordprocessingml/2006/main" xmlns:w14="http://schemas.microsoft.com/office/word/2010/wordml" xmlns:w15="http://schemas.microsoft.com/office/word/2012/wordml" xmlns:w16cex="http://schemas.microsoft.com/office/word/2018/wordml/cex" xmlns:w16cid="http://schemas.microsoft.com/office/word/2016/wordml/cid" xmlns:w16="http://schemas.microsoft.com/office/word/2018/wordml" xmlns:w16se="http://schemas.microsoft.com/office/word/2015/wordml/symex" xmlns:wpg="http://schemas.microsoft.com/office/word/2010/wordprocessingGroup" xmlns:wpi="http://schemas.microsoft.com/office/word/2010/wordprocessingInk" xmlns:wne="http://schemas.microsoft.com/office/word/2006/wordml" xmlns:wps="http://schemas.microsoft.com/office/word/2010/wordprocessingShape" mc:Ignorable="w14 w15 w16se w16cid w16 w16cex wp14">
   <w:abstractNum w:abstractNumId="0" w15:restartNumberingAfterBreak="0">
     <w:nsid w:val="1A3B6C82"/>
     <w:multiLevelType w:val="multilevel"/>
@@ -3584,7 +3533,7 @@
 </file>
 
 <file path=word/styles.xml><?xml version="1.0" encoding="utf-8"?>
-<w:styles xmlns:mc="http://schemas.openxmlformats.org/markup-compatibility/2006" xmlns:r="http://schemas.openxmlformats.org/officeDocument/2006/relationships" xmlns:w="http://schemas.openxmlformats.org/wordprocessingml/2006/main" xmlns:w14="http://schemas.microsoft.com/office/word/2010/wordml" xmlns:w15="http://schemas.microsoft.com/office/word/2012/wordml" xmlns:w16cid="http://schemas.microsoft.com/office/word/2016/wordml/cid" xmlns:w16se="http://schemas.microsoft.com/office/word/2015/wordml/symex" mc:Ignorable="w14 w15 w16se w16cid">
+<w:styles xmlns:mc="http://schemas.openxmlformats.org/markup-compatibility/2006" xmlns:r="http://schemas.openxmlformats.org/officeDocument/2006/relationships" xmlns:w="http://schemas.openxmlformats.org/wordprocessingml/2006/main" xmlns:w14="http://schemas.microsoft.com/office/word/2010/wordml" xmlns:w15="http://schemas.microsoft.com/office/word/2012/wordml" xmlns:w16cex="http://schemas.microsoft.com/office/word/2018/wordml/cex" xmlns:w16cid="http://schemas.microsoft.com/office/word/2016/wordml/cid" xmlns:w16="http://schemas.microsoft.com/office/word/2018/wordml" xmlns:w16se="http://schemas.microsoft.com/office/word/2015/wordml/symex" mc:Ignorable="w14 w15 w16se w16cid w16 w16cex">
   <w:docDefaults>
     <w:rPrDefault>
       <w:rPr>

</xml_diff>